<commit_message>
update Software Design system vision
</commit_message>
<xml_diff>
--- a/Software Design Document.docx
+++ b/Software Design Document.docx
@@ -1439,23 +1439,7 @@
           <w:rFonts w:ascii="Arial" w:hAnsi="Arial" w:cs="Arial"/>
           <w:color w:val="000000"/>
         </w:rPr>
-        <w:t xml:space="preserve">The dataset we have chosen is the Victorian state accident dataset. There are far too many accidents on our roads and we feel the need to develop an application which will let data scientists, lawmakers and other </w:t>
-      </w:r>
-      <w:proofErr w:type="gramStart"/>
-      <w:r>
-        <w:rPr>
-          <w:rFonts w:ascii="Arial" w:hAnsi="Arial" w:cs="Arial"/>
-          <w:color w:val="000000"/>
-        </w:rPr>
-        <w:t>researchers</w:t>
-      </w:r>
-      <w:proofErr w:type="gramEnd"/>
-      <w:r>
-        <w:rPr>
-          <w:rFonts w:ascii="Arial" w:hAnsi="Arial" w:cs="Arial"/>
-          <w:color w:val="000000"/>
-        </w:rPr>
-        <w:t xml:space="preserve"> interface with the aforementioned dataset. The dataset lists all fatal and injury accidents in Victoria from 2015 to 2020, as well as displaying various other factors such as time, locations, the involvement of alcohol and more.</w:t>
+        <w:t>The dataset we have chosen is the Victorian state accident dataset. There are far too many accidents on our roads and we feel the need to develop an application which will let data scientists, lawmakers and other researchers interface with the aforementioned dataset. The dataset lists all fatal and injury accidents in Victoria from 2015 to 2020, as well as displaying various other factors such as time, locations, the involvement of alcohol and more.</w:t>
       </w:r>
     </w:p>
     <w:p>
@@ -1616,16 +1600,10 @@
       <w:r>
         <w:rPr>
           <w:rFonts w:ascii="Arial" w:hAnsi="Arial" w:cs="Arial"/>
+          <w:color w:val="000000"/>
         </w:rPr>
         <w:t>Our software will give the ability to lawmakers and researchers to closely examine the trends that occur with road traffic accidents and will empower them to plan accordingly.</w:t>
       </w:r>
-    </w:p>
-    <w:p>
-      <w:pPr>
-        <w:rPr>
-          <w:rFonts w:ascii="Arial" w:hAnsi="Arial" w:cs="Arial"/>
-        </w:rPr>
-      </w:pPr>
     </w:p>
     <w:p>
       <w:pPr>
@@ -1723,23 +1701,7 @@
           <w:rFonts w:ascii="Arial" w:hAnsi="Arial" w:cs="Arial"/>
           <w:color w:val="FF0000"/>
         </w:rPr>
-        <w:t xml:space="preserve"> to be able to do? This should all be from the end </w:t>
-      </w:r>
-      <w:proofErr w:type="gramStart"/>
-      <w:r>
-        <w:rPr>
-          <w:rFonts w:ascii="Arial" w:hAnsi="Arial" w:cs="Arial"/>
-          <w:color w:val="FF0000"/>
-        </w:rPr>
-        <w:t>users</w:t>
-      </w:r>
-      <w:proofErr w:type="gramEnd"/>
-      <w:r>
-        <w:rPr>
-          <w:rFonts w:ascii="Arial" w:hAnsi="Arial" w:cs="Arial"/>
-          <w:color w:val="FF0000"/>
-        </w:rPr>
-        <w:t xml:space="preserve"> perspective. </w:t>
+        <w:t xml:space="preserve"> to be able to do? This should all be from the end users perspective. </w:t>
       </w:r>
       <w:r>
         <w:rPr>
@@ -1769,25 +1731,7 @@
           <w:b/>
           <w:color w:val="FF0000"/>
         </w:rPr>
-        <w:t xml:space="preserve">Assignment </w:t>
-      </w:r>
-      <w:proofErr w:type="gramStart"/>
-      <w:r>
-        <w:rPr>
-          <w:rFonts w:ascii="Arial" w:hAnsi="Arial" w:cs="Arial"/>
-          <w:b/>
-          <w:color w:val="FF0000"/>
-        </w:rPr>
-        <w:t>note</w:t>
-      </w:r>
-      <w:proofErr w:type="gramEnd"/>
-      <w:r>
-        <w:rPr>
-          <w:rFonts w:ascii="Arial" w:hAnsi="Arial" w:cs="Arial"/>
-          <w:b/>
-          <w:color w:val="FF0000"/>
-        </w:rPr>
-        <w:t>: You have not been given a client/user, so you can make one up. Who do you think would be using your software?</w:t>
+        <w:t>Assignment note: You have not been given a client/user, so you can make one up. Who do you think would be using your software?</w:t>
       </w:r>
     </w:p>
     <w:p>
@@ -2138,23 +2082,7 @@
           <w:rFonts w:ascii="Arial" w:hAnsi="Arial" w:cs="Arial"/>
           <w:color w:val="FF0000"/>
         </w:rPr>
-        <w:t xml:space="preserve">a brief description of what it </w:t>
-      </w:r>
-      <w:proofErr w:type="gramStart"/>
-      <w:r>
-        <w:rPr>
-          <w:rFonts w:ascii="Arial" w:hAnsi="Arial" w:cs="Arial"/>
-          <w:color w:val="FF0000"/>
-        </w:rPr>
-        <w:t>does  (</w:t>
-      </w:r>
-      <w:proofErr w:type="gramEnd"/>
-      <w:r>
-        <w:rPr>
-          <w:rFonts w:ascii="Arial" w:hAnsi="Arial" w:cs="Arial"/>
-          <w:color w:val="FF0000"/>
-        </w:rPr>
-        <w:t>1 or 2 sentences);</w:t>
+        <w:t>a brief description of what it does  (1 or 2 sentences);</w:t>
       </w:r>
     </w:p>
     <w:p>
@@ -2196,7 +2124,7 @@
         </w:rPr>
         <w:t>a list of any side effects caused by the function (</w:t>
       </w:r>
-      <w:proofErr w:type="gramStart"/>
+      <w:proofErr w:type="spellStart"/>
       <w:r>
         <w:rPr>
           <w:rFonts w:ascii="Arial" w:hAnsi="Arial" w:cs="Arial"/>
@@ -2204,7 +2132,7 @@
         </w:rPr>
         <w:t>ie</w:t>
       </w:r>
-      <w:proofErr w:type="gramEnd"/>
+      <w:proofErr w:type="spellEnd"/>
       <w:r>
         <w:rPr>
           <w:rFonts w:ascii="Arial" w:hAnsi="Arial" w:cs="Arial"/>
@@ -2278,7 +2206,7 @@
         </w:rPr>
         <w:t>List of all data structures in the software (</w:t>
       </w:r>
-      <w:proofErr w:type="gramStart"/>
+      <w:proofErr w:type="spellStart"/>
       <w:r>
         <w:rPr>
           <w:rFonts w:ascii="Arial" w:hAnsi="Arial" w:cs="Arial"/>
@@ -2286,7 +2214,7 @@
         </w:rPr>
         <w:t>eg</w:t>
       </w:r>
-      <w:proofErr w:type="gramEnd"/>
+      <w:proofErr w:type="spellEnd"/>
       <w:r>
         <w:rPr>
           <w:rFonts w:ascii="Arial" w:hAnsi="Arial" w:cs="Arial"/>
@@ -2637,7 +2565,23 @@
           <w:rFonts w:ascii="Arial" w:hAnsi="Arial" w:cs="Arial"/>
           <w:color w:val="FF0000"/>
         </w:rPr>
-        <w:t xml:space="preserve">Detail your visual design: Layout, visual elements, icons, graphics, style, colour, fonts general screen designs. This can be sketches, wireframes, mockups etc, supported by a discussion, explanation, and </w:t>
+        <w:t xml:space="preserve">Detail your visual design: Layout, visual elements, icons, graphics, style, colour, fonts general screen designs. This can be sketches, wireframes, </w:t>
+      </w:r>
+      <w:proofErr w:type="spellStart"/>
+      <w:r>
+        <w:rPr>
+          <w:rFonts w:ascii="Arial" w:hAnsi="Arial" w:cs="Arial"/>
+          <w:color w:val="FF0000"/>
+        </w:rPr>
+        <w:t>mockups</w:t>
+      </w:r>
+      <w:proofErr w:type="spellEnd"/>
+      <w:r>
+        <w:rPr>
+          <w:rFonts w:ascii="Arial" w:hAnsi="Arial" w:cs="Arial"/>
+          <w:color w:val="FF0000"/>
+        </w:rPr>
+        <w:t xml:space="preserve"> etc, supported by a discussion, explanation, and </w:t>
       </w:r>
       <w:r>
         <w:rPr>

</xml_diff>